<commit_message>
dev: atualizar caso de uso
</commit_message>
<xml_diff>
--- a/Artefatos/CasoDeUsoDescritivo/CasoDeUsoDescritivo-GerenciarOrdemDeCompra.docx
+++ b/Artefatos/CasoDeUsoDescritivo/CasoDeUsoDescritivo-GerenciarOrdemDeCompra.docx
@@ -6,9 +6,7 @@
       <w:pPr>
         <w:pStyle w:val="Heading2"/>
         <w:ind w:left="0" w:firstLine="0"/>
-        <w:rPr>
-          <w:i w:val="0"/>
-        </w:rPr>
+        <w:rPr/>
       </w:pPr>
       <w:bookmarkStart w:colFirst="0" w:colLast="0" w:name="_gjdgxs" w:id="0"/>
       <w:bookmarkEnd w:id="0"/>
@@ -26,11 +24,6 @@
         </w:rPr>
         <w:t xml:space="preserve">Caso de uso Gerenciar Ordem de Compra</w:t>
       </w:r>
-    </w:p>
-    <w:p>
-      <w:pPr>
-        <w:rPr/>
-      </w:pPr>
       <w:r>
         <w:rPr>
           <w:rtl w:val="0"/>
@@ -258,7 +251,7 @@
       <w:tr>
         <w:trPr>
           <w:cantSplit w:val="0"/>
-          <w:trHeight w:val="867" w:hRule="atLeast"/>
+          <w:trHeight w:val="480" w:hRule="atLeast"/>
           <w:tblHeader w:val="0"/>
         </w:trPr>
         <w:tc>
@@ -299,52 +292,6 @@
         </w:tc>
       </w:tr>
     </w:tbl>
-    <w:p>
-      <w:pPr>
-        <w:keepLines w:val="1"/>
-        <w:spacing w:after="80" w:before="80" w:lineRule="auto"/>
-        <w:jc w:val="both"/>
-        <w:rPr>
-          <w:rFonts w:ascii="Arial" w:cs="Arial" w:eastAsia="Arial" w:hAnsi="Arial"/>
-          <w:sz w:val="24"/>
-          <w:szCs w:val="24"/>
-        </w:rPr>
-      </w:pPr>
-      <w:r>
-        <w:rPr>
-          <w:rtl w:val="0"/>
-        </w:rPr>
-      </w:r>
-    </w:p>
-    <w:p>
-      <w:pPr>
-        <w:keepNext w:val="0"/>
-        <w:keepLines w:val="1"/>
-        <w:pageBreakBefore w:val="0"/>
-        <w:widowControl w:val="1"/>
-        <w:pBdr>
-          <w:top w:space="0" w:sz="0" w:val="nil"/>
-          <w:left w:space="0" w:sz="0" w:val="nil"/>
-          <w:bottom w:space="0" w:sz="0" w:val="nil"/>
-          <w:right w:space="0" w:sz="0" w:val="nil"/>
-          <w:between w:space="0" w:sz="0" w:val="nil"/>
-        </w:pBdr>
-        <w:shd w:fill="auto" w:val="clear"/>
-        <w:spacing w:after="80" w:before="80" w:line="240" w:lineRule="auto"/>
-        <w:ind w:left="0" w:right="0" w:firstLine="0"/>
-        <w:jc w:val="both"/>
-        <w:rPr>
-          <w:rFonts w:ascii="Arial" w:cs="Arial" w:eastAsia="Arial" w:hAnsi="Arial"/>
-          <w:sz w:val="24"/>
-          <w:szCs w:val="24"/>
-        </w:rPr>
-      </w:pPr>
-      <w:r>
-        <w:rPr>
-          <w:rtl w:val="0"/>
-        </w:rPr>
-      </w:r>
-    </w:p>
     <w:p>
       <w:pPr>
         <w:pStyle w:val="Heading3"/>
@@ -433,7 +380,77 @@
                 <w:szCs w:val="24"/>
                 <w:rtl w:val="0"/>
               </w:rPr>
-              <w:t xml:space="preserve">O fluxo se inicia quando o vendedor escolhe “Cadastrar ordem de compra”</w:t>
+              <w:t xml:space="preserve">O fluxo se inicia quando o vendedor entra na tela de ordem de compra </w:t>
+            </w:r>
+          </w:p>
+          <w:p>
+            <w:pPr>
+              <w:keepNext w:val="1"/>
+              <w:keepLines w:val="1"/>
+              <w:pageBreakBefore w:val="0"/>
+              <w:widowControl w:val="1"/>
+              <w:numPr>
+                <w:ilvl w:val="0"/>
+                <w:numId w:val="3"/>
+              </w:numPr>
+              <w:pBdr>
+                <w:top w:space="0" w:sz="0" w:val="nil"/>
+                <w:left w:space="0" w:sz="0" w:val="nil"/>
+                <w:bottom w:space="0" w:sz="0" w:val="nil"/>
+                <w:right w:space="0" w:sz="0" w:val="nil"/>
+                <w:between w:space="0" w:sz="0" w:val="nil"/>
+              </w:pBdr>
+              <w:shd w:fill="auto" w:val="clear"/>
+              <w:spacing w:after="40" w:before="40" w:line="240" w:lineRule="auto"/>
+              <w:ind w:left="360" w:right="0" w:hanging="360"/>
+              <w:jc w:val="both"/>
+              <w:rPr>
+                <w:rFonts w:ascii="Arial" w:cs="Arial" w:eastAsia="Arial" w:hAnsi="Arial"/>
+              </w:rPr>
+            </w:pPr>
+            <w:r>
+              <w:rPr>
+                <w:rFonts w:ascii="Arial" w:cs="Arial" w:eastAsia="Arial" w:hAnsi="Arial"/>
+                <w:sz w:val="24"/>
+                <w:szCs w:val="24"/>
+                <w:rtl w:val="0"/>
+              </w:rPr>
+              <w:t xml:space="preserve">O sistema exibe as ordens cadastradas </w:t>
+            </w:r>
+          </w:p>
+          <w:p>
+            <w:pPr>
+              <w:keepNext w:val="1"/>
+              <w:keepLines w:val="1"/>
+              <w:pageBreakBefore w:val="0"/>
+              <w:widowControl w:val="1"/>
+              <w:numPr>
+                <w:ilvl w:val="0"/>
+                <w:numId w:val="3"/>
+              </w:numPr>
+              <w:pBdr>
+                <w:top w:space="0" w:sz="0" w:val="nil"/>
+                <w:left w:space="0" w:sz="0" w:val="nil"/>
+                <w:bottom w:space="0" w:sz="0" w:val="nil"/>
+                <w:right w:space="0" w:sz="0" w:val="nil"/>
+                <w:between w:space="0" w:sz="0" w:val="nil"/>
+              </w:pBdr>
+              <w:shd w:fill="auto" w:val="clear"/>
+              <w:spacing w:after="40" w:before="40" w:line="240" w:lineRule="auto"/>
+              <w:ind w:left="360" w:right="0" w:hanging="360"/>
+              <w:jc w:val="both"/>
+              <w:rPr>
+                <w:rFonts w:ascii="Arial" w:cs="Arial" w:eastAsia="Arial" w:hAnsi="Arial"/>
+              </w:rPr>
+            </w:pPr>
+            <w:r>
+              <w:rPr>
+                <w:rFonts w:ascii="Arial" w:cs="Arial" w:eastAsia="Arial" w:hAnsi="Arial"/>
+                <w:sz w:val="24"/>
+                <w:szCs w:val="24"/>
+                <w:rtl w:val="0"/>
+              </w:rPr>
+              <w:t xml:space="preserve">O vendedor escolhe “Cadastrar ordem de compra”</w:t>
             </w:r>
           </w:p>
           <w:p>
@@ -604,7 +621,7 @@
       <w:tr>
         <w:trPr>
           <w:cantSplit w:val="0"/>
-          <w:trHeight w:val="1243.9062500000002" w:hRule="atLeast"/>
+          <w:trHeight w:val="615" w:hRule="atLeast"/>
           <w:tblHeader w:val="0"/>
         </w:trPr>
         <w:tc>
@@ -640,23 +657,6 @@
         </w:tc>
       </w:tr>
     </w:tbl>
-    <w:p>
-      <w:pPr>
-        <w:keepLines w:val="1"/>
-        <w:spacing w:after="80" w:before="80" w:lineRule="auto"/>
-        <w:jc w:val="both"/>
-        <w:rPr>
-          <w:rFonts w:ascii="Arial" w:cs="Arial" w:eastAsia="Arial" w:hAnsi="Arial"/>
-          <w:sz w:val="24"/>
-          <w:szCs w:val="24"/>
-        </w:rPr>
-      </w:pPr>
-      <w:r>
-        <w:rPr>
-          <w:rtl w:val="0"/>
-        </w:rPr>
-      </w:r>
-    </w:p>
     <w:p>
       <w:pPr>
         <w:pStyle w:val="Heading3"/>
@@ -741,37 +741,20 @@
     </w:tbl>
     <w:p>
       <w:pPr>
-        <w:keepLines w:val="1"/>
-        <w:spacing w:after="80" w:before="80" w:lineRule="auto"/>
-        <w:jc w:val="both"/>
-        <w:rPr>
-          <w:rFonts w:ascii="Arial" w:cs="Arial" w:eastAsia="Arial" w:hAnsi="Arial"/>
-          <w:sz w:val="24"/>
-          <w:szCs w:val="24"/>
-        </w:rPr>
-      </w:pPr>
-      <w:r>
-        <w:rPr>
-          <w:rtl w:val="0"/>
-        </w:rPr>
-      </w:r>
-    </w:p>
-    <w:p>
-      <w:pPr>
         <w:pStyle w:val="Heading3"/>
         <w:ind w:left="0"/>
         <w:rPr>
           <w:rFonts w:ascii="Arial" w:cs="Arial" w:eastAsia="Arial" w:hAnsi="Arial"/>
         </w:rPr>
       </w:pPr>
-      <w:bookmarkStart w:colFirst="0" w:colLast="0" w:name="_ecr15wlyk7cr" w:id="6"/>
+      <w:bookmarkStart w:colFirst="0" w:colLast="0" w:name="_tlw4g94255au" w:id="6"/>
       <w:bookmarkEnd w:id="6"/>
       <w:r>
         <w:rPr>
           <w:rFonts w:ascii="Arial" w:cs="Arial" w:eastAsia="Arial" w:hAnsi="Arial"/>
           <w:rtl w:val="0"/>
         </w:rPr>
-        <w:t xml:space="preserve">Pós condição</w:t>
+        <w:t xml:space="preserve">Fluxo alternativo “Cancelar cadastro”</w:t>
       </w:r>
     </w:p>
     <w:tbl>
@@ -817,6 +800,105 @@
               <w:keepNext w:val="1"/>
               <w:keepLines w:val="1"/>
               <w:spacing w:after="40" w:before="40" w:lineRule="auto"/>
+              <w:ind w:left="360" w:firstLine="0"/>
+              <w:jc w:val="both"/>
+              <w:rPr>
+                <w:rFonts w:ascii="Arial" w:cs="Arial" w:eastAsia="Arial" w:hAnsi="Arial"/>
+                <w:sz w:val="24"/>
+                <w:szCs w:val="24"/>
+              </w:rPr>
+            </w:pPr>
+            <w:r>
+              <w:rPr>
+                <w:rFonts w:ascii="Arial" w:cs="Arial" w:eastAsia="Arial" w:hAnsi="Arial"/>
+                <w:sz w:val="24"/>
+                <w:szCs w:val="24"/>
+                <w:rtl w:val="0"/>
+              </w:rPr>
+              <w:t xml:space="preserve">A qualquer momento o vendedor pode cancelar o cadastro</w:t>
+            </w:r>
+          </w:p>
+        </w:tc>
+      </w:tr>
+    </w:tbl>
+    <w:p>
+      <w:pPr>
+        <w:keepLines w:val="1"/>
+        <w:spacing w:after="80" w:before="80" w:lineRule="auto"/>
+        <w:jc w:val="both"/>
+        <w:rPr>
+          <w:rFonts w:ascii="Arial" w:cs="Arial" w:eastAsia="Arial" w:hAnsi="Arial"/>
+          <w:sz w:val="24"/>
+          <w:szCs w:val="24"/>
+        </w:rPr>
+      </w:pPr>
+      <w:r>
+        <w:rPr>
+          <w:rtl w:val="0"/>
+        </w:rPr>
+      </w:r>
+    </w:p>
+    <w:p>
+      <w:pPr>
+        <w:pStyle w:val="Heading3"/>
+        <w:ind w:left="0"/>
+        <w:rPr>
+          <w:rFonts w:ascii="Arial" w:cs="Arial" w:eastAsia="Arial" w:hAnsi="Arial"/>
+        </w:rPr>
+      </w:pPr>
+      <w:bookmarkStart w:colFirst="0" w:colLast="0" w:name="_y934ldkxton1" w:id="7"/>
+      <w:bookmarkEnd w:id="7"/>
+      <w:r>
+        <w:rPr>
+          <w:rFonts w:ascii="Arial" w:cs="Arial" w:eastAsia="Arial" w:hAnsi="Arial"/>
+          <w:rtl w:val="0"/>
+        </w:rPr>
+        <w:t xml:space="preserve">Fluxo de Exceção“Pedidos faturados relacionados”</w:t>
+      </w:r>
+    </w:p>
+    <w:tbl>
+      <w:tblPr>
+        <w:tblStyle w:val="Table7"/>
+        <w:tblW w:w="9212.0" w:type="dxa"/>
+        <w:jc w:val="left"/>
+        <w:tblInd w:w="-70.0" w:type="dxa"/>
+        <w:tblBorders>
+          <w:top w:color="000000" w:space="0" w:sz="4" w:val="single"/>
+          <w:left w:color="000000" w:space="0" w:sz="4" w:val="single"/>
+          <w:bottom w:color="000000" w:space="0" w:sz="4" w:val="single"/>
+          <w:right w:color="000000" w:space="0" w:sz="4" w:val="single"/>
+          <w:insideH w:color="000000" w:space="0" w:sz="4" w:val="single"/>
+          <w:insideV w:color="000000" w:space="0" w:sz="4" w:val="single"/>
+        </w:tblBorders>
+        <w:tblLayout w:type="fixed"/>
+        <w:tblLook w:val="0000"/>
+      </w:tblPr>
+      <w:tblGrid>
+        <w:gridCol w:w="9212"/>
+        <w:tblGridChange w:id="0">
+          <w:tblGrid>
+            <w:gridCol w:w="9212"/>
+          </w:tblGrid>
+        </w:tblGridChange>
+      </w:tblGrid>
+      <w:tr>
+        <w:trPr>
+          <w:cantSplit w:val="0"/>
+          <w:trHeight w:val="797" w:hRule="atLeast"/>
+          <w:tblHeader w:val="0"/>
+        </w:trPr>
+        <w:tc>
+          <w:tcPr>
+            <w:tcMar>
+              <w:top w:w="0.0" w:type="dxa"/>
+              <w:bottom w:w="0.0" w:type="dxa"/>
+            </w:tcMar>
+          </w:tcPr>
+          <w:p>
+            <w:pPr>
+              <w:keepNext w:val="1"/>
+              <w:keepLines w:val="1"/>
+              <w:spacing w:after="40" w:before="40" w:lineRule="auto"/>
               <w:ind w:left="0" w:firstLine="0"/>
               <w:jc w:val="both"/>
               <w:rPr>
@@ -832,7 +914,89 @@
                 <w:szCs w:val="24"/>
                 <w:rtl w:val="0"/>
               </w:rPr>
-              <w:t xml:space="preserve">A ordem de compra está registrada no sistem </w:t>
+              <w:t xml:space="preserve"> Caso o vendedor tente deletar uma ordem de compra que possua pedidos faturados, o sistem proíbe e alerta o Vendedor</w:t>
+            </w:r>
+          </w:p>
+        </w:tc>
+      </w:tr>
+    </w:tbl>
+    <w:p>
+      <w:pPr>
+        <w:pStyle w:val="Heading3"/>
+        <w:ind w:left="0"/>
+        <w:rPr>
+          <w:rFonts w:ascii="Arial" w:cs="Arial" w:eastAsia="Arial" w:hAnsi="Arial"/>
+        </w:rPr>
+      </w:pPr>
+      <w:bookmarkStart w:colFirst="0" w:colLast="0" w:name="_ecr15wlyk7cr" w:id="8"/>
+      <w:bookmarkEnd w:id="8"/>
+      <w:r>
+        <w:rPr>
+          <w:rFonts w:ascii="Arial" w:cs="Arial" w:eastAsia="Arial" w:hAnsi="Arial"/>
+          <w:rtl w:val="0"/>
+        </w:rPr>
+        <w:t xml:space="preserve">Pós condição</w:t>
+      </w:r>
+    </w:p>
+    <w:tbl>
+      <w:tblPr>
+        <w:tblStyle w:val="Table8"/>
+        <w:tblW w:w="9212.0" w:type="dxa"/>
+        <w:jc w:val="left"/>
+        <w:tblInd w:w="-70.0" w:type="dxa"/>
+        <w:tblBorders>
+          <w:top w:color="000000" w:space="0" w:sz="4" w:val="single"/>
+          <w:left w:color="000000" w:space="0" w:sz="4" w:val="single"/>
+          <w:bottom w:color="000000" w:space="0" w:sz="4" w:val="single"/>
+          <w:right w:color="000000" w:space="0" w:sz="4" w:val="single"/>
+          <w:insideH w:color="000000" w:space="0" w:sz="4" w:val="single"/>
+          <w:insideV w:color="000000" w:space="0" w:sz="4" w:val="single"/>
+        </w:tblBorders>
+        <w:tblLayout w:type="fixed"/>
+        <w:tblLook w:val="0000"/>
+      </w:tblPr>
+      <w:tblGrid>
+        <w:gridCol w:w="9212"/>
+        <w:tblGridChange w:id="0">
+          <w:tblGrid>
+            <w:gridCol w:w="9212"/>
+          </w:tblGrid>
+        </w:tblGridChange>
+      </w:tblGrid>
+      <w:tr>
+        <w:trPr>
+          <w:cantSplit w:val="0"/>
+          <w:trHeight w:val="797" w:hRule="atLeast"/>
+          <w:tblHeader w:val="0"/>
+        </w:trPr>
+        <w:tc>
+          <w:tcPr>
+            <w:tcMar>
+              <w:top w:w="0.0" w:type="dxa"/>
+              <w:bottom w:w="0.0" w:type="dxa"/>
+            </w:tcMar>
+          </w:tcPr>
+          <w:p>
+            <w:pPr>
+              <w:keepNext w:val="1"/>
+              <w:keepLines w:val="1"/>
+              <w:spacing w:after="40" w:before="40" w:lineRule="auto"/>
+              <w:ind w:left="0" w:firstLine="0"/>
+              <w:jc w:val="both"/>
+              <w:rPr>
+                <w:rFonts w:ascii="Arial" w:cs="Arial" w:eastAsia="Arial" w:hAnsi="Arial"/>
+                <w:sz w:val="24"/>
+                <w:szCs w:val="24"/>
+              </w:rPr>
+            </w:pPr>
+            <w:r>
+              <w:rPr>
+                <w:rFonts w:ascii="Arial" w:cs="Arial" w:eastAsia="Arial" w:hAnsi="Arial"/>
+                <w:sz w:val="24"/>
+                <w:szCs w:val="24"/>
+                <w:rtl w:val="0"/>
+              </w:rPr>
+              <w:t xml:space="preserve">A ordem de compra está registrada no sistema </w:t>
             </w:r>
           </w:p>
         </w:tc>
@@ -1384,6 +1548,32 @@
     </w:tblPr>
   </w:style>
   <w:style w:type="table" w:styleId="Table6">
+    <w:basedOn w:val="TableNormal"/>
+    <w:tblPr>
+      <w:tblStyleRowBandSize w:val="1"/>
+      <w:tblStyleColBandSize w:val="1"/>
+      <w:tblCellMar>
+        <w:top w:w="0.0" w:type="dxa"/>
+        <w:left w:w="70.0" w:type="dxa"/>
+        <w:bottom w:w="0.0" w:type="dxa"/>
+        <w:right w:w="70.0" w:type="dxa"/>
+      </w:tblCellMar>
+    </w:tblPr>
+  </w:style>
+  <w:style w:type="table" w:styleId="Table7">
+    <w:basedOn w:val="TableNormal"/>
+    <w:tblPr>
+      <w:tblStyleRowBandSize w:val="1"/>
+      <w:tblStyleColBandSize w:val="1"/>
+      <w:tblCellMar>
+        <w:top w:w="0.0" w:type="dxa"/>
+        <w:left w:w="70.0" w:type="dxa"/>
+        <w:bottom w:w="0.0" w:type="dxa"/>
+        <w:right w:w="70.0" w:type="dxa"/>
+      </w:tblCellMar>
+    </w:tblPr>
+  </w:style>
+  <w:style w:type="table" w:styleId="Table8">
     <w:basedOn w:val="TableNormal"/>
     <w:tblPr>
       <w:tblStyleRowBandSize w:val="1"/>

</xml_diff>